<commit_message>
20200607 | FannyAR | Penambahan studi literatur dan daftar pustaka
</commit_message>
<xml_diff>
--- a/LAPORAN_MPTI_41816120121.docx
+++ b/LAPORAN_MPTI_41816120121.docx
@@ -20771,7 +20771,23 @@
             </w:r>
             <w:proofErr w:type="spellEnd"/>
             <w:r>
-              <w:t xml:space="preserve"> Saepudin1, Wahyudin2 </w:t>
+              <w:t xml:space="preserve"> </w:t>
+            </w:r>
+            <w:proofErr w:type="spellStart"/>
+            <w:r>
+              <w:t>Saepudin</w:t>
+            </w:r>
+            <w:proofErr w:type="spellEnd"/>
+            <w:r>
+              <w:t xml:space="preserve">, </w:t>
+            </w:r>
+            <w:proofErr w:type="spellStart"/>
+            <w:r>
+              <w:t>Wahyudin</w:t>
+            </w:r>
+            <w:proofErr w:type="spellEnd"/>
+            <w:r>
+              <w:t xml:space="preserve"> </w:t>
             </w:r>
           </w:p>
           <w:p>
@@ -23078,133 +23094,1026 @@
           </w:p>
         </w:tc>
       </w:tr>
+      <w:tr>
+        <w:trPr>
+          <w:trHeight w:val="1830"/>
+        </w:trPr>
+        <w:tc>
+          <w:tcPr>
+            <w:tcW w:w="321" w:type="pct"/>
+          </w:tcPr>
+          <w:p>
+            <w:r>
+              <w:lastRenderedPageBreak/>
+              <w:t>5</w:t>
+            </w:r>
+          </w:p>
+        </w:tc>
+        <w:tc>
+          <w:tcPr>
+            <w:tcW w:w="972" w:type="pct"/>
+          </w:tcPr>
+          <w:p>
+            <w:pPr>
+              <w:pStyle w:val="NormalWeb"/>
+              <w:rPr>
+                <w:rFonts w:ascii="Cambria,Bold" w:hAnsi="Cambria,Bold"/>
+                <w:position w:val="6"/>
+                <w:sz w:val="12"/>
+                <w:szCs w:val="12"/>
+              </w:rPr>
+            </w:pPr>
+            <w:proofErr w:type="spellStart"/>
+            <w:r>
+              <w:t>Perancangan</w:t>
+            </w:r>
+            <w:proofErr w:type="spellEnd"/>
+            <w:r>
+              <w:t xml:space="preserve"> </w:t>
+            </w:r>
+            <w:proofErr w:type="spellStart"/>
+            <w:r>
+              <w:t>Sistem</w:t>
+            </w:r>
+            <w:proofErr w:type="spellEnd"/>
+            <w:r>
+              <w:t xml:space="preserve"> </w:t>
+            </w:r>
+            <w:proofErr w:type="spellStart"/>
+            <w:r>
+              <w:t>Informasi</w:t>
+            </w:r>
+            <w:proofErr w:type="spellEnd"/>
+            <w:r>
+              <w:t xml:space="preserve"> </w:t>
+            </w:r>
+            <w:proofErr w:type="spellStart"/>
+            <w:r>
+              <w:t>Pengajuan</w:t>
+            </w:r>
+            <w:proofErr w:type="spellEnd"/>
+            <w:r>
+              <w:t xml:space="preserve"> </w:t>
+            </w:r>
+            <w:proofErr w:type="spellStart"/>
+            <w:r>
+              <w:t>Pinjaman</w:t>
+            </w:r>
+            <w:proofErr w:type="spellEnd"/>
+            <w:r>
+              <w:t xml:space="preserve"> </w:t>
+            </w:r>
+            <w:proofErr w:type="spellStart"/>
+            <w:r>
+              <w:t>Berbasis</w:t>
+            </w:r>
+            <w:proofErr w:type="spellEnd"/>
+            <w:r>
+              <w:t xml:space="preserve"> Web </w:t>
+            </w:r>
+            <w:proofErr w:type="spellStart"/>
+            <w:r>
+              <w:t>Menggunakan</w:t>
+            </w:r>
+            <w:proofErr w:type="spellEnd"/>
+            <w:r>
+              <w:t xml:space="preserve"> </w:t>
+            </w:r>
+            <w:proofErr w:type="spellStart"/>
+            <w:r>
+              <w:t>Metode</w:t>
+            </w:r>
+            <w:proofErr w:type="spellEnd"/>
+            <w:r>
+              <w:t xml:space="preserve"> Simple Additive Weighting </w:t>
+            </w:r>
+            <w:r>
+              <w:t xml:space="preserve">, </w:t>
+            </w:r>
+            <w:proofErr w:type="spellStart"/>
+            <w:r>
+              <w:t>Titis</w:t>
+            </w:r>
+            <w:proofErr w:type="spellEnd"/>
+            <w:r>
+              <w:t xml:space="preserve"> </w:t>
+            </w:r>
+            <w:proofErr w:type="spellStart"/>
+            <w:r>
+              <w:t>Widyastuti</w:t>
+            </w:r>
+            <w:proofErr w:type="spellEnd"/>
+            <w:r>
+              <w:t xml:space="preserve">; Nia </w:t>
+            </w:r>
+            <w:proofErr w:type="spellStart"/>
+            <w:r>
+              <w:t>Rahma</w:t>
+            </w:r>
+            <w:proofErr w:type="spellEnd"/>
+            <w:r>
+              <w:t xml:space="preserve"> </w:t>
+            </w:r>
+            <w:proofErr w:type="spellStart"/>
+            <w:r>
+              <w:t>Kurnianda</w:t>
+            </w:r>
+            <w:proofErr w:type="spellEnd"/>
+            <w:r>
+              <w:t>, 2019, Vol 15</w:t>
+            </w:r>
+          </w:p>
+        </w:tc>
+        <w:tc>
+          <w:tcPr>
+            <w:tcW w:w="1599" w:type="pct"/>
+          </w:tcPr>
+          <w:p>
+            <w:pPr>
+              <w:pStyle w:val="NormalWeb"/>
+            </w:pPr>
+            <w:proofErr w:type="spellStart"/>
+            <w:r>
+              <w:t>D</w:t>
+            </w:r>
+            <w:r>
+              <w:t>alam</w:t>
+            </w:r>
+            <w:proofErr w:type="spellEnd"/>
+            <w:r>
+              <w:t xml:space="preserve"> </w:t>
+            </w:r>
+            <w:proofErr w:type="spellStart"/>
+            <w:r>
+              <w:t>usaha</w:t>
+            </w:r>
+            <w:proofErr w:type="spellEnd"/>
+            <w:r>
+              <w:t xml:space="preserve"> </w:t>
+            </w:r>
+            <w:proofErr w:type="spellStart"/>
+            <w:r>
+              <w:t>meningkatkan</w:t>
+            </w:r>
+            <w:proofErr w:type="spellEnd"/>
+            <w:r>
+              <w:t xml:space="preserve"> </w:t>
+            </w:r>
+            <w:proofErr w:type="spellStart"/>
+            <w:r>
+              <w:t>jumlah</w:t>
+            </w:r>
+            <w:proofErr w:type="spellEnd"/>
+            <w:r>
+              <w:t xml:space="preserve"> </w:t>
+            </w:r>
+            <w:proofErr w:type="spellStart"/>
+            <w:r>
+              <w:t>anggota</w:t>
+            </w:r>
+            <w:proofErr w:type="spellEnd"/>
+            <w:r>
+              <w:t xml:space="preserve"> yang </w:t>
+            </w:r>
+            <w:proofErr w:type="spellStart"/>
+            <w:r>
+              <w:t>bergabung</w:t>
+            </w:r>
+            <w:proofErr w:type="spellEnd"/>
+            <w:r>
+              <w:t xml:space="preserve"> </w:t>
+            </w:r>
+            <w:proofErr w:type="spellStart"/>
+            <w:r>
+              <w:t>dalam</w:t>
+            </w:r>
+            <w:proofErr w:type="spellEnd"/>
+            <w:r>
+              <w:t xml:space="preserve"> </w:t>
+            </w:r>
+            <w:proofErr w:type="spellStart"/>
+            <w:r>
+              <w:t>naungan</w:t>
+            </w:r>
+            <w:proofErr w:type="spellEnd"/>
+            <w:r>
+              <w:t xml:space="preserve"> </w:t>
+            </w:r>
+            <w:proofErr w:type="spellStart"/>
+            <w:r>
+              <w:t>koperasi</w:t>
+            </w:r>
+            <w:proofErr w:type="spellEnd"/>
+            <w:r>
+              <w:t xml:space="preserve"> </w:t>
+            </w:r>
+            <w:proofErr w:type="spellStart"/>
+            <w:r>
+              <w:t>karyawan</w:t>
+            </w:r>
+            <w:proofErr w:type="spellEnd"/>
+            <w:r>
+              <w:t xml:space="preserve">, </w:t>
+            </w:r>
+            <w:proofErr w:type="spellStart"/>
+            <w:r>
+              <w:t>koperasi</w:t>
+            </w:r>
+            <w:proofErr w:type="spellEnd"/>
+            <w:r>
+              <w:t xml:space="preserve"> UMB </w:t>
+            </w:r>
+            <w:proofErr w:type="spellStart"/>
+            <w:r>
+              <w:t>bermaksud</w:t>
+            </w:r>
+            <w:proofErr w:type="spellEnd"/>
+            <w:r>
+              <w:t xml:space="preserve"> </w:t>
+            </w:r>
+            <w:proofErr w:type="spellStart"/>
+            <w:r>
+              <w:t>melakukan</w:t>
+            </w:r>
+            <w:proofErr w:type="spellEnd"/>
+            <w:r>
+              <w:t xml:space="preserve"> </w:t>
+            </w:r>
+            <w:proofErr w:type="spellStart"/>
+            <w:r>
+              <w:t>peningkatan</w:t>
+            </w:r>
+            <w:proofErr w:type="spellEnd"/>
+            <w:r>
+              <w:t xml:space="preserve"> </w:t>
+            </w:r>
+            <w:proofErr w:type="spellStart"/>
+            <w:r>
+              <w:t>pelayanan</w:t>
+            </w:r>
+            <w:proofErr w:type="spellEnd"/>
+            <w:r>
+              <w:t xml:space="preserve"> pada </w:t>
+            </w:r>
+            <w:proofErr w:type="spellStart"/>
+            <w:r>
+              <w:t>produk</w:t>
+            </w:r>
+            <w:proofErr w:type="spellEnd"/>
+            <w:r>
+              <w:t xml:space="preserve"> </w:t>
+            </w:r>
+            <w:proofErr w:type="spellStart"/>
+            <w:r>
+              <w:t>simpan</w:t>
+            </w:r>
+            <w:proofErr w:type="spellEnd"/>
+            <w:r>
+              <w:t xml:space="preserve"> </w:t>
+            </w:r>
+            <w:proofErr w:type="spellStart"/>
+            <w:r>
+              <w:t>pinjam</w:t>
+            </w:r>
+            <w:proofErr w:type="spellEnd"/>
+            <w:r>
+              <w:t xml:space="preserve">. </w:t>
+            </w:r>
+            <w:proofErr w:type="spellStart"/>
+            <w:r>
+              <w:t>Namun</w:t>
+            </w:r>
+            <w:proofErr w:type="spellEnd"/>
+            <w:r>
+              <w:t xml:space="preserve"> </w:t>
+            </w:r>
+            <w:proofErr w:type="spellStart"/>
+            <w:r>
+              <w:t>produk</w:t>
+            </w:r>
+            <w:proofErr w:type="spellEnd"/>
+            <w:r>
+              <w:t xml:space="preserve"> </w:t>
+            </w:r>
+            <w:proofErr w:type="spellStart"/>
+            <w:r>
+              <w:t>tersebut</w:t>
+            </w:r>
+            <w:proofErr w:type="spellEnd"/>
+            <w:r>
+              <w:t xml:space="preserve"> </w:t>
+            </w:r>
+            <w:proofErr w:type="spellStart"/>
+            <w:r>
+              <w:t>memiliki</w:t>
+            </w:r>
+            <w:proofErr w:type="spellEnd"/>
+            <w:r>
+              <w:t xml:space="preserve"> </w:t>
+            </w:r>
+            <w:proofErr w:type="spellStart"/>
+            <w:r>
+              <w:t>rentang</w:t>
+            </w:r>
+            <w:proofErr w:type="spellEnd"/>
+            <w:r>
+              <w:t xml:space="preserve"> </w:t>
+            </w:r>
+            <w:proofErr w:type="spellStart"/>
+            <w:r>
+              <w:t>waktu</w:t>
+            </w:r>
+            <w:proofErr w:type="spellEnd"/>
+            <w:r>
+              <w:t xml:space="preserve"> </w:t>
+            </w:r>
+            <w:proofErr w:type="spellStart"/>
+            <w:r>
+              <w:t>pelayanan</w:t>
+            </w:r>
+            <w:proofErr w:type="spellEnd"/>
+            <w:r>
+              <w:t xml:space="preserve"> yang </w:t>
+            </w:r>
+            <w:proofErr w:type="spellStart"/>
+            <w:r>
+              <w:t>sangat</w:t>
+            </w:r>
+            <w:proofErr w:type="spellEnd"/>
+            <w:r>
+              <w:t xml:space="preserve"> </w:t>
+            </w:r>
+            <w:proofErr w:type="spellStart"/>
+            <w:r>
+              <w:t>panjang</w:t>
+            </w:r>
+            <w:proofErr w:type="spellEnd"/>
+            <w:r>
+              <w:t xml:space="preserve"> dan </w:t>
+            </w:r>
+            <w:proofErr w:type="spellStart"/>
+            <w:r>
+              <w:t>antrian</w:t>
+            </w:r>
+            <w:proofErr w:type="spellEnd"/>
+            <w:r>
+              <w:t xml:space="preserve"> yang </w:t>
+            </w:r>
+            <w:proofErr w:type="spellStart"/>
+            <w:r>
+              <w:t>cukup</w:t>
+            </w:r>
+            <w:proofErr w:type="spellEnd"/>
+            <w:r>
+              <w:t xml:space="preserve"> </w:t>
+            </w:r>
+            <w:proofErr w:type="spellStart"/>
+            <w:r>
+              <w:t>besar.Sebelum</w:t>
+            </w:r>
+            <w:proofErr w:type="spellEnd"/>
+            <w:r>
+              <w:t xml:space="preserve"> </w:t>
+            </w:r>
+            <w:proofErr w:type="spellStart"/>
+            <w:r>
+              <w:t>peminjaman</w:t>
+            </w:r>
+            <w:proofErr w:type="spellEnd"/>
+            <w:r>
+              <w:t xml:space="preserve"> </w:t>
+            </w:r>
+            <w:proofErr w:type="spellStart"/>
+            <w:r>
+              <w:t>disetujuiterdapat</w:t>
+            </w:r>
+            <w:proofErr w:type="spellEnd"/>
+            <w:r>
+              <w:t xml:space="preserve"> </w:t>
+            </w:r>
+            <w:proofErr w:type="spellStart"/>
+            <w:r>
+              <w:t>verifikasi</w:t>
+            </w:r>
+            <w:proofErr w:type="spellEnd"/>
+            <w:r>
+              <w:t xml:space="preserve"> </w:t>
+            </w:r>
+            <w:proofErr w:type="spellStart"/>
+            <w:r>
+              <w:t>berkas</w:t>
+            </w:r>
+            <w:proofErr w:type="spellEnd"/>
+            <w:r>
+              <w:t xml:space="preserve"> </w:t>
+            </w:r>
+            <w:proofErr w:type="spellStart"/>
+            <w:r>
+              <w:t>atas</w:t>
+            </w:r>
+            <w:proofErr w:type="spellEnd"/>
+            <w:r>
+              <w:t xml:space="preserve"> </w:t>
+            </w:r>
+            <w:proofErr w:type="spellStart"/>
+            <w:r>
+              <w:t>aplikasi</w:t>
+            </w:r>
+            <w:proofErr w:type="spellEnd"/>
+            <w:r>
+              <w:t xml:space="preserve"> </w:t>
+            </w:r>
+            <w:proofErr w:type="spellStart"/>
+            <w:r>
+              <w:t>anggota</w:t>
+            </w:r>
+            <w:proofErr w:type="spellEnd"/>
+            <w:r>
+              <w:t xml:space="preserve"> </w:t>
+            </w:r>
+            <w:proofErr w:type="spellStart"/>
+            <w:r>
+              <w:t>terlebih</w:t>
+            </w:r>
+            <w:proofErr w:type="spellEnd"/>
+            <w:r>
+              <w:t xml:space="preserve"> </w:t>
+            </w:r>
+            <w:proofErr w:type="spellStart"/>
+            <w:r>
+              <w:t>dahulu.Pendataan</w:t>
+            </w:r>
+            <w:proofErr w:type="spellEnd"/>
+            <w:r>
+              <w:t xml:space="preserve"> dan </w:t>
+            </w:r>
+            <w:proofErr w:type="spellStart"/>
+            <w:r>
+              <w:t>pencatatan</w:t>
+            </w:r>
+            <w:proofErr w:type="spellEnd"/>
+            <w:r>
+              <w:t xml:space="preserve"> </w:t>
+            </w:r>
+            <w:proofErr w:type="spellStart"/>
+            <w:r>
+              <w:t>atas</w:t>
+            </w:r>
+            <w:proofErr w:type="spellEnd"/>
+            <w:r>
+              <w:t xml:space="preserve"> </w:t>
+            </w:r>
+            <w:proofErr w:type="spellStart"/>
+            <w:r>
+              <w:t>peminjaman</w:t>
+            </w:r>
+            <w:proofErr w:type="spellEnd"/>
+            <w:r>
+              <w:t xml:space="preserve"> dan </w:t>
+            </w:r>
+            <w:proofErr w:type="spellStart"/>
+            <w:r>
+              <w:t>pembayaran</w:t>
+            </w:r>
+            <w:proofErr w:type="spellEnd"/>
+            <w:r>
+              <w:t xml:space="preserve"> </w:t>
+            </w:r>
+            <w:proofErr w:type="spellStart"/>
+            <w:r>
+              <w:t>pinjaman</w:t>
+            </w:r>
+            <w:proofErr w:type="spellEnd"/>
+            <w:r>
+              <w:t xml:space="preserve"> pun </w:t>
+            </w:r>
+            <w:proofErr w:type="spellStart"/>
+            <w:r>
+              <w:t>masih</w:t>
+            </w:r>
+            <w:proofErr w:type="spellEnd"/>
+            <w:r>
+              <w:t xml:space="preserve"> </w:t>
+            </w:r>
+            <w:proofErr w:type="spellStart"/>
+            <w:r>
+              <w:t>dilakukan</w:t>
+            </w:r>
+            <w:proofErr w:type="spellEnd"/>
+            <w:r>
+              <w:t xml:space="preserve"> </w:t>
+            </w:r>
+            <w:proofErr w:type="spellStart"/>
+            <w:r>
+              <w:t>secara</w:t>
+            </w:r>
+            <w:proofErr w:type="spellEnd"/>
+            <w:r>
+              <w:t xml:space="preserve"> </w:t>
+            </w:r>
+            <w:proofErr w:type="spellStart"/>
+            <w:r>
+              <w:t>sederhana</w:t>
+            </w:r>
+            <w:proofErr w:type="spellEnd"/>
+            <w:r>
+              <w:t xml:space="preserve"> </w:t>
+            </w:r>
+            <w:proofErr w:type="spellStart"/>
+            <w:r>
+              <w:t>yaitu</w:t>
+            </w:r>
+            <w:proofErr w:type="spellEnd"/>
+            <w:r>
+              <w:t xml:space="preserve"> </w:t>
+            </w:r>
+            <w:proofErr w:type="spellStart"/>
+            <w:r>
+              <w:t>dengan</w:t>
+            </w:r>
+            <w:proofErr w:type="spellEnd"/>
+            <w:r>
+              <w:t xml:space="preserve"> </w:t>
+            </w:r>
+            <w:proofErr w:type="spellStart"/>
+            <w:r>
+              <w:t>metode</w:t>
+            </w:r>
+            <w:proofErr w:type="spellEnd"/>
+            <w:r>
+              <w:t xml:space="preserve"> </w:t>
+            </w:r>
+            <w:proofErr w:type="spellStart"/>
+            <w:r>
+              <w:t>tulis</w:t>
+            </w:r>
+            <w:proofErr w:type="spellEnd"/>
+            <w:r>
+              <w:t xml:space="preserve"> </w:t>
+            </w:r>
+            <w:proofErr w:type="spellStart"/>
+            <w:r>
+              <w:t>tangan</w:t>
+            </w:r>
+            <w:proofErr w:type="spellEnd"/>
+            <w:r>
+              <w:t xml:space="preserve">. </w:t>
+            </w:r>
+            <w:proofErr w:type="spellStart"/>
+            <w:r>
+              <w:t>Untuk</w:t>
+            </w:r>
+            <w:proofErr w:type="spellEnd"/>
+            <w:r>
+              <w:t xml:space="preserve"> </w:t>
+            </w:r>
+            <w:proofErr w:type="spellStart"/>
+            <w:r>
+              <w:t>mendukung</w:t>
+            </w:r>
+            <w:proofErr w:type="spellEnd"/>
+            <w:r>
+              <w:t xml:space="preserve"> </w:t>
+            </w:r>
+            <w:proofErr w:type="spellStart"/>
+            <w:r>
+              <w:t>usaha</w:t>
+            </w:r>
+            <w:proofErr w:type="spellEnd"/>
+            <w:r>
+              <w:t xml:space="preserve"> </w:t>
+            </w:r>
+            <w:proofErr w:type="spellStart"/>
+            <w:r>
+              <w:t>koperasi</w:t>
+            </w:r>
+            <w:proofErr w:type="spellEnd"/>
+            <w:r>
+              <w:t xml:space="preserve"> </w:t>
+            </w:r>
+            <w:proofErr w:type="spellStart"/>
+            <w:r>
+              <w:t>karyawan</w:t>
+            </w:r>
+            <w:proofErr w:type="spellEnd"/>
+            <w:r>
+              <w:t xml:space="preserve"> </w:t>
+            </w:r>
+            <w:proofErr w:type="spellStart"/>
+            <w:r>
+              <w:t>memberikan</w:t>
+            </w:r>
+            <w:proofErr w:type="spellEnd"/>
+            <w:r>
+              <w:t xml:space="preserve"> </w:t>
+            </w:r>
+            <w:proofErr w:type="spellStart"/>
+            <w:r>
+              <w:t>kemudahan</w:t>
+            </w:r>
+            <w:proofErr w:type="spellEnd"/>
+            <w:r>
+              <w:t xml:space="preserve"> </w:t>
+            </w:r>
+            <w:proofErr w:type="spellStart"/>
+            <w:r>
+              <w:t>dalam</w:t>
+            </w:r>
+            <w:proofErr w:type="spellEnd"/>
+            <w:r>
+              <w:t xml:space="preserve"> </w:t>
+            </w:r>
+            <w:proofErr w:type="spellStart"/>
+            <w:r>
+              <w:t>mengajukan</w:t>
+            </w:r>
+            <w:proofErr w:type="spellEnd"/>
+            <w:r>
+              <w:t xml:space="preserve"> </w:t>
+            </w:r>
+            <w:proofErr w:type="spellStart"/>
+            <w:r>
+              <w:t>pinjaman</w:t>
+            </w:r>
+            <w:proofErr w:type="spellEnd"/>
+            <w:r>
+              <w:t xml:space="preserve">, </w:t>
+            </w:r>
+            <w:proofErr w:type="spellStart"/>
+            <w:r>
+              <w:t>rancangan</w:t>
+            </w:r>
+            <w:proofErr w:type="spellEnd"/>
+            <w:r>
+              <w:t xml:space="preserve"> </w:t>
+            </w:r>
+            <w:proofErr w:type="spellStart"/>
+            <w:r>
+              <w:t>ini</w:t>
+            </w:r>
+            <w:proofErr w:type="spellEnd"/>
+            <w:r>
+              <w:t xml:space="preserve"> kami </w:t>
+            </w:r>
+            <w:proofErr w:type="spellStart"/>
+            <w:r>
+              <w:t>buat</w:t>
+            </w:r>
+            <w:proofErr w:type="spellEnd"/>
+            <w:r>
+              <w:t xml:space="preserve"> </w:t>
+            </w:r>
+            <w:proofErr w:type="spellStart"/>
+            <w:r>
+              <w:t>menggunakan</w:t>
+            </w:r>
+            <w:proofErr w:type="spellEnd"/>
+            <w:r>
+              <w:t xml:space="preserve"> basis web dan </w:t>
+            </w:r>
+            <w:proofErr w:type="spellStart"/>
+            <w:r>
+              <w:t>berorientasi</w:t>
+            </w:r>
+            <w:proofErr w:type="spellEnd"/>
+            <w:r>
+              <w:t xml:space="preserve"> </w:t>
+            </w:r>
+            <w:proofErr w:type="spellStart"/>
+            <w:r>
+              <w:t>obyek</w:t>
+            </w:r>
+            <w:proofErr w:type="spellEnd"/>
+            <w:r>
+              <w:t xml:space="preserve"> </w:t>
+            </w:r>
+          </w:p>
+        </w:tc>
+        <w:tc>
+          <w:tcPr>
+            <w:tcW w:w="677" w:type="pct"/>
+          </w:tcPr>
+          <w:p>
+            <w:pPr>
+              <w:rPr>
+                <w:color w:val="000000"/>
+              </w:rPr>
+            </w:pPr>
+            <w:proofErr w:type="spellStart"/>
+            <w:r>
+              <w:rPr>
+                <w:color w:val="000000"/>
+              </w:rPr>
+              <w:t>Metode</w:t>
+            </w:r>
+            <w:proofErr w:type="spellEnd"/>
+            <w:r>
+              <w:rPr>
+                <w:color w:val="000000"/>
+              </w:rPr>
+              <w:t xml:space="preserve"> SAW</w:t>
+            </w:r>
+          </w:p>
+        </w:tc>
+        <w:tc>
+          <w:tcPr>
+            <w:tcW w:w="1432" w:type="pct"/>
+          </w:tcPr>
+          <w:p>
+            <w:pPr>
+              <w:pStyle w:val="ListParagraph"/>
+              <w:numPr>
+                <w:ilvl w:val="0"/>
+                <w:numId w:val="36"/>
+              </w:numPr>
+              <w:ind w:left="260"/>
+            </w:pPr>
+            <w:proofErr w:type="spellStart"/>
+            <w:r>
+              <w:t>Adanya</w:t>
+            </w:r>
+            <w:proofErr w:type="spellEnd"/>
+            <w:r>
+              <w:t xml:space="preserve"> </w:t>
+            </w:r>
+            <w:proofErr w:type="spellStart"/>
+            <w:r>
+              <w:t>rancangan</w:t>
+            </w:r>
+            <w:proofErr w:type="spellEnd"/>
+            <w:r>
+              <w:t xml:space="preserve"> </w:t>
+            </w:r>
+            <w:proofErr w:type="spellStart"/>
+            <w:r>
+              <w:t>perhitungan</w:t>
+            </w:r>
+            <w:proofErr w:type="spellEnd"/>
+            <w:r>
+              <w:t xml:space="preserve"> </w:t>
+            </w:r>
+            <w:proofErr w:type="spellStart"/>
+            <w:r>
+              <w:t>Simulasi</w:t>
+            </w:r>
+            <w:proofErr w:type="spellEnd"/>
+            <w:r>
+              <w:t xml:space="preserve"> Sample </w:t>
+            </w:r>
+            <w:proofErr w:type="spellStart"/>
+            <w:r>
+              <w:t>Perangkingan</w:t>
+            </w:r>
+            <w:proofErr w:type="spellEnd"/>
+            <w:r>
+              <w:t xml:space="preserve"> </w:t>
+            </w:r>
+            <w:proofErr w:type="spellStart"/>
+            <w:r>
+              <w:t>Menggunakan</w:t>
+            </w:r>
+            <w:proofErr w:type="spellEnd"/>
+            <w:r>
+              <w:t xml:space="preserve"> </w:t>
+            </w:r>
+            <w:proofErr w:type="spellStart"/>
+            <w:r>
+              <w:t>Metode</w:t>
+            </w:r>
+            <w:proofErr w:type="spellEnd"/>
+            <w:r>
+              <w:t xml:space="preserve"> SAW</w:t>
+            </w:r>
+          </w:p>
+          <w:p>
+            <w:pPr>
+              <w:pStyle w:val="ListParagraph"/>
+              <w:numPr>
+                <w:ilvl w:val="0"/>
+                <w:numId w:val="36"/>
+              </w:numPr>
+              <w:ind w:left="260"/>
+            </w:pPr>
+            <w:proofErr w:type="spellStart"/>
+            <w:r>
+              <w:t>Dijelaskan</w:t>
+            </w:r>
+            <w:proofErr w:type="spellEnd"/>
+            <w:r>
+              <w:t xml:space="preserve"> </w:t>
+            </w:r>
+            <w:proofErr w:type="spellStart"/>
+            <w:r>
+              <w:t>usecase</w:t>
+            </w:r>
+            <w:proofErr w:type="spellEnd"/>
+            <w:r>
+              <w:t xml:space="preserve">, activity, dan sequence diagram yang </w:t>
+            </w:r>
+            <w:proofErr w:type="spellStart"/>
+            <w:r>
+              <w:t>jelas</w:t>
+            </w:r>
+            <w:proofErr w:type="spellEnd"/>
+          </w:p>
+          <w:p>
+            <w:pPr>
+              <w:pStyle w:val="ListParagraph"/>
+              <w:numPr>
+                <w:ilvl w:val="0"/>
+                <w:numId w:val="36"/>
+              </w:numPr>
+              <w:ind w:left="260"/>
+            </w:pPr>
+            <w:proofErr w:type="spellStart"/>
+            <w:r>
+              <w:t>A</w:t>
+            </w:r>
+            <w:r>
+              <w:t>danya</w:t>
+            </w:r>
+            <w:proofErr w:type="spellEnd"/>
+            <w:r>
+              <w:t xml:space="preserve"> </w:t>
+            </w:r>
+            <w:proofErr w:type="spellStart"/>
+            <w:r>
+              <w:t>sistem</w:t>
+            </w:r>
+            <w:proofErr w:type="spellEnd"/>
+            <w:r>
+              <w:t xml:space="preserve"> </w:t>
+            </w:r>
+            <w:proofErr w:type="spellStart"/>
+            <w:r>
+              <w:t>pengambilan</w:t>
+            </w:r>
+            <w:proofErr w:type="spellEnd"/>
+            <w:r>
+              <w:t xml:space="preserve"> </w:t>
+            </w:r>
+            <w:proofErr w:type="spellStart"/>
+            <w:r>
+              <w:t>keputusan</w:t>
+            </w:r>
+            <w:proofErr w:type="spellEnd"/>
+            <w:r>
+              <w:t xml:space="preserve"> pada proses </w:t>
+            </w:r>
+            <w:proofErr w:type="spellStart"/>
+            <w:r>
+              <w:t>pengajuan</w:t>
+            </w:r>
+            <w:proofErr w:type="spellEnd"/>
+            <w:r>
+              <w:t xml:space="preserve"> </w:t>
+            </w:r>
+            <w:proofErr w:type="spellStart"/>
+            <w:r>
+              <w:t>pinjaman</w:t>
+            </w:r>
+            <w:proofErr w:type="spellEnd"/>
+            <w:r>
+              <w:t xml:space="preserve"> </w:t>
+            </w:r>
+            <w:proofErr w:type="spellStart"/>
+            <w:r>
+              <w:t>dapat</w:t>
+            </w:r>
+            <w:proofErr w:type="spellEnd"/>
+            <w:r>
+              <w:t xml:space="preserve"> </w:t>
+            </w:r>
+            <w:proofErr w:type="spellStart"/>
+            <w:r>
+              <w:t>memberikan</w:t>
+            </w:r>
+            <w:proofErr w:type="spellEnd"/>
+            <w:r>
+              <w:t xml:space="preserve"> </w:t>
+            </w:r>
+            <w:proofErr w:type="spellStart"/>
+            <w:r>
+              <w:t>kemudahan</w:t>
+            </w:r>
+            <w:proofErr w:type="spellEnd"/>
+            <w:r>
+              <w:t xml:space="preserve"> pada </w:t>
+            </w:r>
+            <w:proofErr w:type="spellStart"/>
+            <w:r>
+              <w:t>koperasi</w:t>
+            </w:r>
+            <w:proofErr w:type="spellEnd"/>
+            <w:r>
+              <w:t xml:space="preserve"> </w:t>
+            </w:r>
+            <w:proofErr w:type="spellStart"/>
+            <w:r>
+              <w:t>dalam</w:t>
+            </w:r>
+            <w:proofErr w:type="spellEnd"/>
+            <w:r>
+              <w:t xml:space="preserve"> </w:t>
+            </w:r>
+            <w:proofErr w:type="spellStart"/>
+            <w:r>
+              <w:t>menentukan</w:t>
+            </w:r>
+            <w:proofErr w:type="spellEnd"/>
+            <w:r>
+              <w:t xml:space="preserve"> </w:t>
+            </w:r>
+            <w:proofErr w:type="spellStart"/>
+            <w:r>
+              <w:t>penerima</w:t>
+            </w:r>
+            <w:proofErr w:type="spellEnd"/>
+            <w:r>
+              <w:t xml:space="preserve"> </w:t>
+            </w:r>
+            <w:proofErr w:type="spellStart"/>
+            <w:r>
+              <w:t>pinjaman</w:t>
+            </w:r>
+            <w:proofErr w:type="spellEnd"/>
+            <w:r>
+              <w:t xml:space="preserve">. </w:t>
+            </w:r>
+            <w:proofErr w:type="spellStart"/>
+            <w:r>
+              <w:t>Adanya</w:t>
+            </w:r>
+            <w:proofErr w:type="spellEnd"/>
+            <w:r>
+              <w:t xml:space="preserve"> </w:t>
+            </w:r>
+            <w:proofErr w:type="spellStart"/>
+            <w:r>
+              <w:t>Sistem</w:t>
+            </w:r>
+            <w:proofErr w:type="spellEnd"/>
+            <w:r>
+              <w:t xml:space="preserve"> </w:t>
+            </w:r>
+            <w:proofErr w:type="spellStart"/>
+            <w:r>
+              <w:t>informasi</w:t>
+            </w:r>
+            <w:proofErr w:type="spellEnd"/>
+            <w:r>
+              <w:t xml:space="preserve"> </w:t>
+            </w:r>
+            <w:proofErr w:type="spellStart"/>
+            <w:r>
+              <w:t>dapat</w:t>
+            </w:r>
+            <w:proofErr w:type="spellEnd"/>
+            <w:r>
+              <w:t xml:space="preserve"> </w:t>
+            </w:r>
+            <w:proofErr w:type="spellStart"/>
+            <w:r>
+              <w:t>membantu</w:t>
+            </w:r>
+            <w:proofErr w:type="spellEnd"/>
+            <w:r>
+              <w:t xml:space="preserve"> </w:t>
+            </w:r>
+            <w:proofErr w:type="spellStart"/>
+            <w:r>
+              <w:t>dalam</w:t>
+            </w:r>
+            <w:proofErr w:type="spellEnd"/>
+            <w:r>
+              <w:t xml:space="preserve"> </w:t>
+            </w:r>
+            <w:proofErr w:type="spellStart"/>
+            <w:r>
+              <w:t>memanajemen</w:t>
+            </w:r>
+            <w:proofErr w:type="spellEnd"/>
+            <w:r>
+              <w:t xml:space="preserve"> data yang </w:t>
+            </w:r>
+            <w:proofErr w:type="spellStart"/>
+            <w:r>
+              <w:t>masuk</w:t>
+            </w:r>
+            <w:proofErr w:type="spellEnd"/>
+            <w:r>
+              <w:t xml:space="preserve">. </w:t>
+            </w:r>
+          </w:p>
+          <w:p>
+            <w:pPr>
+              <w:pStyle w:val="ListParagraph"/>
+              <w:ind w:left="260"/>
+            </w:pPr>
+          </w:p>
+        </w:tc>
+      </w:tr>
     </w:tbl>
-    <w:p>
-      <w:pPr>
-        <w:spacing w:line="360" w:lineRule="auto"/>
-        <w:rPr>
-          <w:b/>
-          <w:bCs/>
-        </w:rPr>
-      </w:pPr>
-    </w:p>
-    <w:p>
-      <w:pPr>
-        <w:spacing w:line="360" w:lineRule="auto"/>
-        <w:rPr>
-          <w:b/>
-          <w:bCs/>
-        </w:rPr>
-      </w:pPr>
-    </w:p>
-    <w:p>
-      <w:pPr>
-        <w:spacing w:line="360" w:lineRule="auto"/>
-        <w:rPr>
-          <w:b/>
-          <w:bCs/>
-        </w:rPr>
-      </w:pPr>
-    </w:p>
-    <w:p>
-      <w:pPr>
-        <w:spacing w:line="360" w:lineRule="auto"/>
-        <w:rPr>
-          <w:b/>
-          <w:bCs/>
-        </w:rPr>
-      </w:pPr>
-    </w:p>
-    <w:p>
-      <w:pPr>
-        <w:spacing w:line="360" w:lineRule="auto"/>
-        <w:rPr>
-          <w:b/>
-          <w:bCs/>
-        </w:rPr>
-      </w:pPr>
-    </w:p>
-    <w:p>
-      <w:pPr>
-        <w:spacing w:line="360" w:lineRule="auto"/>
-        <w:rPr>
-          <w:b/>
-          <w:bCs/>
-        </w:rPr>
-      </w:pPr>
-    </w:p>
-    <w:p>
-      <w:pPr>
-        <w:spacing w:line="360" w:lineRule="auto"/>
-        <w:rPr>
-          <w:b/>
-          <w:bCs/>
-        </w:rPr>
-      </w:pPr>
-    </w:p>
-    <w:p>
-      <w:pPr>
-        <w:spacing w:line="360" w:lineRule="auto"/>
-        <w:rPr>
-          <w:b/>
-          <w:bCs/>
-        </w:rPr>
-      </w:pPr>
-    </w:p>
-    <w:p>
-      <w:pPr>
-        <w:spacing w:line="360" w:lineRule="auto"/>
-        <w:rPr>
-          <w:b/>
-          <w:bCs/>
-        </w:rPr>
-      </w:pPr>
-    </w:p>
-    <w:p>
-      <w:pPr>
-        <w:spacing w:line="360" w:lineRule="auto"/>
-        <w:rPr>
-          <w:b/>
-          <w:bCs/>
-        </w:rPr>
-      </w:pPr>
-    </w:p>
-    <w:p>
-      <w:pPr>
-        <w:spacing w:line="360" w:lineRule="auto"/>
-        <w:rPr>
-          <w:b/>
-          <w:bCs/>
-        </w:rPr>
-      </w:pPr>
-    </w:p>
-    <w:p>
-      <w:pPr>
-        <w:spacing w:line="360" w:lineRule="auto"/>
-        <w:rPr>
-          <w:b/>
-          <w:bCs/>
-        </w:rPr>
-      </w:pPr>
-    </w:p>
-    <w:p>
-      <w:pPr>
-        <w:spacing w:line="360" w:lineRule="auto"/>
-        <w:rPr>
-          <w:b/>
-          <w:bCs/>
-        </w:rPr>
-      </w:pPr>
-    </w:p>
-    <w:p>
-      <w:pPr>
-        <w:spacing w:line="360" w:lineRule="auto"/>
-        <w:rPr>
-          <w:b/>
-          <w:bCs/>
-        </w:rPr>
-      </w:pPr>
-    </w:p>
     <w:p>
       <w:pPr>
         <w:spacing w:line="360" w:lineRule="auto"/>
@@ -23363,7 +24272,7 @@
         <w:pStyle w:val="ListParagraph"/>
         <w:numPr>
           <w:ilvl w:val="1"/>
-          <w:numId w:val="13"/>
+          <w:numId w:val="36"/>
         </w:numPr>
         <w:spacing w:line="360" w:lineRule="auto"/>
         <w:ind w:left="567" w:hanging="501"/>
@@ -23733,7 +24642,7 @@
         <w:pStyle w:val="ListParagraph"/>
         <w:numPr>
           <w:ilvl w:val="1"/>
-          <w:numId w:val="13"/>
+          <w:numId w:val="36"/>
         </w:numPr>
         <w:spacing w:line="360" w:lineRule="auto"/>
         <w:ind w:left="567" w:hanging="567"/>
@@ -34659,7 +35568,6 @@
               <w:rPr>
                 <w:i/>
               </w:rPr>
-              <w:lastRenderedPageBreak/>
               <w:t>Economy</w:t>
             </w:r>
           </w:p>
@@ -38443,7 +39351,6 @@
                 <w:i/>
                 <w:iCs/>
               </w:rPr>
-              <w:lastRenderedPageBreak/>
               <w:t>Capacity</w:t>
             </w:r>
           </w:p>
@@ -38455,6 +39362,7 @@
               <w:jc w:val="both"/>
             </w:pPr>
             <w:r>
+              <w:lastRenderedPageBreak/>
               <w:t>(Lama Usaha)</w:t>
             </w:r>
           </w:p>
@@ -38472,6 +39380,7 @@
               <w:jc w:val="both"/>
             </w:pPr>
             <w:r>
+              <w:lastRenderedPageBreak/>
               <w:t xml:space="preserve">Lama </w:t>
             </w:r>
             <w:proofErr w:type="spellStart"/>
@@ -40501,7 +41410,6 @@
         <w:jc w:val="both"/>
       </w:pPr>
       <w:r>
-        <w:lastRenderedPageBreak/>
         <w:t xml:space="preserve">Hasil BI </w:t>
       </w:r>
       <w:r>
@@ -40521,6 +41429,7 @@
       </w:pPr>
       <w:proofErr w:type="spellStart"/>
       <w:r>
+        <w:lastRenderedPageBreak/>
         <w:t>Indikator</w:t>
       </w:r>
       <w:proofErr w:type="spellEnd"/>
@@ -46071,6 +46980,7 @@
         <w:jc w:val="both"/>
       </w:pPr>
       <w:r>
+        <w:lastRenderedPageBreak/>
         <w:t xml:space="preserve">Dari </w:t>
       </w:r>
       <w:proofErr w:type="spellStart"/>
@@ -49616,7 +50526,6 @@
         <w:jc w:val="both"/>
       </w:pPr>
       <w:r>
-        <w:lastRenderedPageBreak/>
         <w:tab/>
         <w:t xml:space="preserve">Dari </w:t>
       </w:r>
@@ -50500,7 +51409,6 @@
           <w:i/>
           <w:iCs/>
         </w:rPr>
-        <w:lastRenderedPageBreak/>
         <w:t>Use Case</w:t>
       </w:r>
       <w:r>
@@ -50855,6 +51763,7 @@
             </w:pPr>
             <w:proofErr w:type="spellStart"/>
             <w:r>
+              <w:lastRenderedPageBreak/>
               <w:t>Deskripsi</w:t>
             </w:r>
             <w:proofErr w:type="spellEnd"/>
@@ -52389,7 +53298,6 @@
           <w:color w:val="000000" w:themeColor="text1"/>
           <w:szCs w:val="24"/>
         </w:rPr>
-        <w:lastRenderedPageBreak/>
         <w:t>Tabel</w:t>
       </w:r>
       <w:proofErr w:type="spellEnd"/>
@@ -52784,6 +53692,7 @@
               <w:rPr>
                 <w:iCs/>
               </w:rPr>
+              <w:lastRenderedPageBreak/>
               <w:t>Sistem</w:t>
             </w:r>
             <w:proofErr w:type="spellEnd"/>
@@ -53115,6 +54024,7 @@
             </w:pPr>
             <w:proofErr w:type="spellStart"/>
             <w:r>
+              <w:lastRenderedPageBreak/>
               <w:t>Pasca</w:t>
             </w:r>
             <w:proofErr w:type="spellEnd"/>
@@ -54516,7 +55426,6 @@
           <w:color w:val="000000" w:themeColor="text1"/>
           <w:szCs w:val="24"/>
         </w:rPr>
-        <w:lastRenderedPageBreak/>
         <w:t>Tabel</w:t>
       </w:r>
       <w:proofErr w:type="spellEnd"/>
@@ -54877,6 +55786,7 @@
               <w:rPr>
                 <w:iCs/>
               </w:rPr>
+              <w:lastRenderedPageBreak/>
               <w:t>Sistem</w:t>
             </w:r>
             <w:proofErr w:type="spellEnd"/>
@@ -55206,6 +56116,7 @@
             </w:pPr>
             <w:proofErr w:type="spellStart"/>
             <w:r>
+              <w:lastRenderedPageBreak/>
               <w:t>Pasca</w:t>
             </w:r>
             <w:proofErr w:type="spellEnd"/>
@@ -56426,7 +57337,6 @@
           <w:color w:val="000000" w:themeColor="text1"/>
           <w:szCs w:val="24"/>
         </w:rPr>
-        <w:lastRenderedPageBreak/>
         <w:t>Tabel</w:t>
       </w:r>
       <w:proofErr w:type="spellEnd"/>
@@ -56854,6 +57764,7 @@
               <w:rPr>
                 <w:iCs/>
               </w:rPr>
+              <w:lastRenderedPageBreak/>
               <w:t>Pilih</w:t>
             </w:r>
             <w:proofErr w:type="spellEnd"/>
@@ -57042,6 +57953,7 @@
             </w:pPr>
             <w:proofErr w:type="spellStart"/>
             <w:r>
+              <w:lastRenderedPageBreak/>
               <w:t>Pasca</w:t>
             </w:r>
             <w:proofErr w:type="spellEnd"/>
@@ -58351,7 +59263,6 @@
           <w:color w:val="000000" w:themeColor="text1"/>
           <w:szCs w:val="24"/>
         </w:rPr>
-        <w:lastRenderedPageBreak/>
         <w:t>Tabel</w:t>
       </w:r>
       <w:proofErr w:type="spellEnd"/>
@@ -58978,6 +59889,7 @@
               <w:rPr>
                 <w:iCs/>
               </w:rPr>
+              <w:lastRenderedPageBreak/>
               <w:t>Sistem</w:t>
             </w:r>
             <w:proofErr w:type="spellEnd"/>
@@ -59180,6 +60092,7 @@
             </w:pPr>
             <w:proofErr w:type="spellStart"/>
             <w:r>
+              <w:lastRenderedPageBreak/>
               <w:t>Pasca</w:t>
             </w:r>
             <w:proofErr w:type="spellEnd"/>
@@ -64372,41 +65285,30 @@
     </w:p>
     <w:p>
       <w:pPr>
-        <w:spacing w:line="360" w:lineRule="auto"/>
+        <w:spacing w:after="120"/>
         <w:ind w:left="567" w:hanging="567"/>
         <w:jc w:val="both"/>
       </w:pPr>
-      <w:proofErr w:type="spellStart"/>
       <w:r>
         <w:rPr>
           <w:color w:val="222222"/>
           <w:shd w:val="clear" w:color="auto" w:fill="FFFFFF"/>
         </w:rPr>
-        <w:t>Dewi</w:t>
-      </w:r>
-      <w:proofErr w:type="spellEnd"/>
+        <w:t xml:space="preserve">[1] </w:t>
+      </w:r>
       <w:r>
         <w:rPr>
           <w:color w:val="222222"/>
           <w:shd w:val="clear" w:color="auto" w:fill="FFFFFF"/>
         </w:rPr>
-        <w:t xml:space="preserve">, C. K., &amp; </w:t>
-      </w:r>
-      <w:proofErr w:type="spellStart"/>
+        <w:tab/>
+      </w:r>
       <w:r>
         <w:rPr>
           <w:color w:val="222222"/>
           <w:shd w:val="clear" w:color="auto" w:fill="FFFFFF"/>
         </w:rPr>
-        <w:t>Rahutomo</w:t>
-      </w:r>
-      <w:proofErr w:type="spellEnd"/>
-      <w:r>
-        <w:rPr>
-          <w:color w:val="222222"/>
-          <w:shd w:val="clear" w:color="auto" w:fill="FFFFFF"/>
-        </w:rPr>
-        <w:t xml:space="preserve">, F. (2016). </w:t>
+        <w:t xml:space="preserve">DEWI, Christine Kartika; RAHUTOMO, Faisal. </w:t>
       </w:r>
       <w:proofErr w:type="spellStart"/>
       <w:r>
@@ -64560,7 +65462,211 @@
           <w:color w:val="222222"/>
           <w:shd w:val="clear" w:color="auto" w:fill="FFFFFF"/>
         </w:rPr>
-        <w:t>, </w:t>
+        <w:t>, 2016, 2.2: 76-76.</w:t>
+      </w:r>
+    </w:p>
+    <w:p>
+      <w:pPr>
+        <w:spacing w:after="120"/>
+        <w:ind w:left="567" w:hanging="567"/>
+        <w:jc w:val="both"/>
+      </w:pPr>
+      <w:r>
+        <w:rPr>
+          <w:color w:val="222222"/>
+          <w:shd w:val="clear" w:color="auto" w:fill="FFFFFF"/>
+        </w:rPr>
+        <w:t>[2]</w:t>
+      </w:r>
+      <w:r>
+        <w:rPr>
+          <w:color w:val="222222"/>
+          <w:shd w:val="clear" w:color="auto" w:fill="FFFFFF"/>
+        </w:rPr>
+        <w:tab/>
+      </w:r>
+      <w:r>
+        <w:rPr>
+          <w:color w:val="222222"/>
+          <w:shd w:val="clear" w:color="auto" w:fill="FFFFFF"/>
+        </w:rPr>
+        <w:t xml:space="preserve">YASDOMI, Kiki; CHANDRA, </w:t>
+      </w:r>
+      <w:proofErr w:type="spellStart"/>
+      <w:r>
+        <w:rPr>
+          <w:color w:val="222222"/>
+          <w:shd w:val="clear" w:color="auto" w:fill="FFFFFF"/>
+        </w:rPr>
+        <w:t>Detri</w:t>
+      </w:r>
+      <w:proofErr w:type="spellEnd"/>
+      <w:r>
+        <w:rPr>
+          <w:color w:val="222222"/>
+          <w:shd w:val="clear" w:color="auto" w:fill="FFFFFF"/>
+        </w:rPr>
+        <w:t xml:space="preserve"> Amelia. </w:t>
+      </w:r>
+      <w:proofErr w:type="spellStart"/>
+      <w:r>
+        <w:rPr>
+          <w:color w:val="222222"/>
+          <w:shd w:val="clear" w:color="auto" w:fill="FFFFFF"/>
+        </w:rPr>
+        <w:t>Sistem</w:t>
+      </w:r>
+      <w:proofErr w:type="spellEnd"/>
+      <w:r>
+        <w:rPr>
+          <w:color w:val="222222"/>
+          <w:shd w:val="clear" w:color="auto" w:fill="FFFFFF"/>
+        </w:rPr>
+        <w:t xml:space="preserve"> </w:t>
+      </w:r>
+      <w:proofErr w:type="spellStart"/>
+      <w:r>
+        <w:rPr>
+          <w:color w:val="222222"/>
+          <w:shd w:val="clear" w:color="auto" w:fill="FFFFFF"/>
+        </w:rPr>
+        <w:t>Pendukung</w:t>
+      </w:r>
+      <w:proofErr w:type="spellEnd"/>
+      <w:r>
+        <w:rPr>
+          <w:color w:val="222222"/>
+          <w:shd w:val="clear" w:color="auto" w:fill="FFFFFF"/>
+        </w:rPr>
+        <w:t xml:space="preserve"> Keputusan </w:t>
+      </w:r>
+      <w:proofErr w:type="spellStart"/>
+      <w:r>
+        <w:rPr>
+          <w:color w:val="222222"/>
+          <w:shd w:val="clear" w:color="auto" w:fill="FFFFFF"/>
+        </w:rPr>
+        <w:t>Pemberian</w:t>
+      </w:r>
+      <w:proofErr w:type="spellEnd"/>
+      <w:r>
+        <w:rPr>
+          <w:color w:val="222222"/>
+          <w:shd w:val="clear" w:color="auto" w:fill="FFFFFF"/>
+        </w:rPr>
+        <w:t xml:space="preserve"> </w:t>
+      </w:r>
+      <w:proofErr w:type="spellStart"/>
+      <w:r>
+        <w:rPr>
+          <w:color w:val="222222"/>
+          <w:shd w:val="clear" w:color="auto" w:fill="FFFFFF"/>
+        </w:rPr>
+        <w:t>Kredit</w:t>
+      </w:r>
+      <w:proofErr w:type="spellEnd"/>
+      <w:r>
+        <w:rPr>
+          <w:color w:val="222222"/>
+          <w:shd w:val="clear" w:color="auto" w:fill="FFFFFF"/>
+        </w:rPr>
+        <w:t xml:space="preserve"> </w:t>
+      </w:r>
+      <w:proofErr w:type="spellStart"/>
+      <w:r>
+        <w:rPr>
+          <w:color w:val="222222"/>
+          <w:shd w:val="clear" w:color="auto" w:fill="FFFFFF"/>
+        </w:rPr>
+        <w:t>Menggunakan</w:t>
+      </w:r>
+      <w:proofErr w:type="spellEnd"/>
+      <w:r>
+        <w:rPr>
+          <w:color w:val="222222"/>
+          <w:shd w:val="clear" w:color="auto" w:fill="FFFFFF"/>
+        </w:rPr>
+        <w:t xml:space="preserve"> </w:t>
+      </w:r>
+      <w:proofErr w:type="spellStart"/>
+      <w:r>
+        <w:rPr>
+          <w:color w:val="222222"/>
+          <w:shd w:val="clear" w:color="auto" w:fill="FFFFFF"/>
+        </w:rPr>
+        <w:t>Metode</w:t>
+      </w:r>
+      <w:proofErr w:type="spellEnd"/>
+      <w:r>
+        <w:rPr>
+          <w:color w:val="222222"/>
+          <w:shd w:val="clear" w:color="auto" w:fill="FFFFFF"/>
+        </w:rPr>
+        <w:t xml:space="preserve"> Simple Additive Weighting (SAW)(</w:t>
+      </w:r>
+      <w:proofErr w:type="spellStart"/>
+      <w:r>
+        <w:rPr>
+          <w:color w:val="222222"/>
+          <w:shd w:val="clear" w:color="auto" w:fill="FFFFFF"/>
+        </w:rPr>
+        <w:t>Studi</w:t>
+      </w:r>
+      <w:proofErr w:type="spellEnd"/>
+      <w:r>
+        <w:rPr>
+          <w:color w:val="222222"/>
+          <w:shd w:val="clear" w:color="auto" w:fill="FFFFFF"/>
+        </w:rPr>
+        <w:t xml:space="preserve"> </w:t>
+      </w:r>
+      <w:proofErr w:type="spellStart"/>
+      <w:r>
+        <w:rPr>
+          <w:color w:val="222222"/>
+          <w:shd w:val="clear" w:color="auto" w:fill="FFFFFF"/>
+        </w:rPr>
+        <w:t>Kasus</w:t>
+      </w:r>
+      <w:proofErr w:type="spellEnd"/>
+      <w:r>
+        <w:rPr>
+          <w:color w:val="222222"/>
+          <w:shd w:val="clear" w:color="auto" w:fill="FFFFFF"/>
+        </w:rPr>
+        <w:t xml:space="preserve"> </w:t>
+      </w:r>
+      <w:proofErr w:type="spellStart"/>
+      <w:r>
+        <w:rPr>
+          <w:color w:val="222222"/>
+          <w:shd w:val="clear" w:color="auto" w:fill="FFFFFF"/>
+        </w:rPr>
+        <w:t>Koperasi</w:t>
+      </w:r>
+      <w:proofErr w:type="spellEnd"/>
+      <w:r>
+        <w:rPr>
+          <w:color w:val="222222"/>
+          <w:shd w:val="clear" w:color="auto" w:fill="FFFFFF"/>
+        </w:rPr>
+        <w:t xml:space="preserve"> </w:t>
+      </w:r>
+      <w:proofErr w:type="spellStart"/>
+      <w:r>
+        <w:rPr>
+          <w:color w:val="222222"/>
+          <w:shd w:val="clear" w:color="auto" w:fill="FFFFFF"/>
+        </w:rPr>
+        <w:t>Bengkawas</w:t>
+      </w:r>
+      <w:proofErr w:type="spellEnd"/>
+      <w:r>
+        <w:rPr>
+          <w:color w:val="222222"/>
+          <w:shd w:val="clear" w:color="auto" w:fill="FFFFFF"/>
+        </w:rPr>
+        <w:t xml:space="preserve"> Jaya). </w:t>
       </w:r>
       <w:r>
         <w:rPr>
@@ -64569,41 +65675,42 @@
           <w:color w:val="222222"/>
           <w:shd w:val="clear" w:color="auto" w:fill="FFFFFF"/>
         </w:rPr>
-        <w:t>2</w:t>
+        <w:t>Riau Journal Of Computer Science</w:t>
       </w:r>
       <w:r>
         <w:rPr>
           <w:color w:val="222222"/>
           <w:shd w:val="clear" w:color="auto" w:fill="FFFFFF"/>
         </w:rPr>
-        <w:t>(2), 76-76.</w:t>
+        <w:t>, 2017, 3.1: 41-48.</w:t>
       </w:r>
     </w:p>
     <w:p>
       <w:pPr>
-        <w:spacing w:line="360" w:lineRule="auto"/>
+        <w:spacing w:after="120"/>
         <w:ind w:left="567" w:hanging="567"/>
         <w:jc w:val="both"/>
+      </w:pPr>
+      <w:r>
         <w:rPr>
           <w:color w:val="222222"/>
           <w:shd w:val="clear" w:color="auto" w:fill="FFFFFF"/>
         </w:rPr>
-      </w:pPr>
-      <w:proofErr w:type="spellStart"/>
+        <w:t>[3]</w:t>
+      </w:r>
       <w:r>
         <w:rPr>
           <w:color w:val="222222"/>
           <w:shd w:val="clear" w:color="auto" w:fill="FFFFFF"/>
         </w:rPr>
-        <w:t>Yasdomi</w:t>
-      </w:r>
-      <w:proofErr w:type="spellEnd"/>
+        <w:tab/>
+      </w:r>
       <w:r>
         <w:rPr>
           <w:color w:val="222222"/>
           <w:shd w:val="clear" w:color="auto" w:fill="FFFFFF"/>
         </w:rPr>
-        <w:t xml:space="preserve">, K., &amp; Chandra, D. A. (2017). </w:t>
+        <w:t xml:space="preserve">SAEPUDIN, </w:t>
       </w:r>
       <w:proofErr w:type="spellStart"/>
       <w:r>
@@ -64611,7 +65718,7 @@
           <w:color w:val="222222"/>
           <w:shd w:val="clear" w:color="auto" w:fill="FFFFFF"/>
         </w:rPr>
-        <w:t>Sistem</w:t>
+        <w:t>Aji</w:t>
       </w:r>
       <w:proofErr w:type="spellEnd"/>
       <w:r>
@@ -64619,7 +65726,7 @@
           <w:color w:val="222222"/>
           <w:shd w:val="clear" w:color="auto" w:fill="FFFFFF"/>
         </w:rPr>
-        <w:t xml:space="preserve"> </w:t>
+        <w:t xml:space="preserve">; WAHYUDIN, </w:t>
       </w:r>
       <w:proofErr w:type="spellStart"/>
       <w:r>
@@ -64627,7 +65734,7 @@
           <w:color w:val="222222"/>
           <w:shd w:val="clear" w:color="auto" w:fill="FFFFFF"/>
         </w:rPr>
-        <w:t>Pendukung</w:t>
+        <w:t>Wahyudin</w:t>
       </w:r>
       <w:proofErr w:type="spellEnd"/>
       <w:r>
@@ -64635,136 +65742,9 @@
           <w:color w:val="222222"/>
           <w:shd w:val="clear" w:color="auto" w:fill="FFFFFF"/>
         </w:rPr>
-        <w:t xml:space="preserve"> Keputusan </w:t>
-      </w:r>
-      <w:proofErr w:type="spellStart"/>
-      <w:r>
-        <w:rPr>
-          <w:color w:val="222222"/>
-          <w:shd w:val="clear" w:color="auto" w:fill="FFFFFF"/>
-        </w:rPr>
-        <w:t>Pemberian</w:t>
-      </w:r>
-      <w:proofErr w:type="spellEnd"/>
-      <w:r>
-        <w:rPr>
-          <w:color w:val="222222"/>
-          <w:shd w:val="clear" w:color="auto" w:fill="FFFFFF"/>
-        </w:rPr>
-        <w:t xml:space="preserve"> </w:t>
-      </w:r>
-      <w:proofErr w:type="spellStart"/>
-      <w:r>
-        <w:rPr>
-          <w:color w:val="222222"/>
-          <w:shd w:val="clear" w:color="auto" w:fill="FFFFFF"/>
-        </w:rPr>
-        <w:t>Kredit</w:t>
-      </w:r>
-      <w:proofErr w:type="spellEnd"/>
-      <w:r>
-        <w:rPr>
-          <w:color w:val="222222"/>
-          <w:shd w:val="clear" w:color="auto" w:fill="FFFFFF"/>
-        </w:rPr>
-        <w:t xml:space="preserve"> </w:t>
-      </w:r>
-      <w:proofErr w:type="spellStart"/>
-      <w:r>
-        <w:rPr>
-          <w:color w:val="222222"/>
-          <w:shd w:val="clear" w:color="auto" w:fill="FFFFFF"/>
-        </w:rPr>
-        <w:t>Menggunakan</w:t>
-      </w:r>
-      <w:proofErr w:type="spellEnd"/>
-      <w:r>
-        <w:rPr>
-          <w:color w:val="222222"/>
-          <w:shd w:val="clear" w:color="auto" w:fill="FFFFFF"/>
-        </w:rPr>
-        <w:t xml:space="preserve"> </w:t>
-      </w:r>
-      <w:proofErr w:type="spellStart"/>
-      <w:r>
-        <w:rPr>
-          <w:color w:val="222222"/>
-          <w:shd w:val="clear" w:color="auto" w:fill="FFFFFF"/>
-        </w:rPr>
-        <w:t>Metode</w:t>
-      </w:r>
-      <w:proofErr w:type="spellEnd"/>
-      <w:r>
-        <w:rPr>
-          <w:color w:val="222222"/>
-          <w:shd w:val="clear" w:color="auto" w:fill="FFFFFF"/>
-        </w:rPr>
-        <w:t xml:space="preserve"> Simple Additive Weighting (SAW)(</w:t>
-      </w:r>
-      <w:proofErr w:type="spellStart"/>
-      <w:r>
-        <w:rPr>
-          <w:color w:val="222222"/>
-          <w:shd w:val="clear" w:color="auto" w:fill="FFFFFF"/>
-        </w:rPr>
-        <w:t>Studi</w:t>
-      </w:r>
-      <w:proofErr w:type="spellEnd"/>
-      <w:r>
-        <w:rPr>
-          <w:color w:val="222222"/>
-          <w:shd w:val="clear" w:color="auto" w:fill="FFFFFF"/>
-        </w:rPr>
-        <w:t xml:space="preserve"> </w:t>
-      </w:r>
-      <w:proofErr w:type="spellStart"/>
-      <w:r>
-        <w:rPr>
-          <w:color w:val="222222"/>
-          <w:shd w:val="clear" w:color="auto" w:fill="FFFFFF"/>
-        </w:rPr>
-        <w:t>Kasus</w:t>
-      </w:r>
-      <w:proofErr w:type="spellEnd"/>
-      <w:r>
-        <w:rPr>
-          <w:color w:val="222222"/>
-          <w:shd w:val="clear" w:color="auto" w:fill="FFFFFF"/>
-        </w:rPr>
-        <w:t xml:space="preserve"> </w:t>
-      </w:r>
-      <w:proofErr w:type="spellStart"/>
-      <w:r>
-        <w:rPr>
-          <w:color w:val="222222"/>
-          <w:shd w:val="clear" w:color="auto" w:fill="FFFFFF"/>
-        </w:rPr>
-        <w:t>Koperasi</w:t>
-      </w:r>
-      <w:proofErr w:type="spellEnd"/>
-      <w:r>
-        <w:rPr>
-          <w:color w:val="222222"/>
-          <w:shd w:val="clear" w:color="auto" w:fill="FFFFFF"/>
-        </w:rPr>
-        <w:t xml:space="preserve"> </w:t>
-      </w:r>
-      <w:proofErr w:type="spellStart"/>
-      <w:r>
-        <w:rPr>
-          <w:color w:val="222222"/>
-          <w:shd w:val="clear" w:color="auto" w:fill="FFFFFF"/>
-        </w:rPr>
-        <w:t>Bengkawas</w:t>
-      </w:r>
-      <w:proofErr w:type="spellEnd"/>
-      <w:r>
-        <w:rPr>
-          <w:color w:val="222222"/>
-          <w:shd w:val="clear" w:color="auto" w:fill="FFFFFF"/>
-        </w:rPr>
-        <w:t xml:space="preserve"> Jaya). </w:t>
-      </w:r>
+        <w:t>. PENENTUAN KELAYAKAN PEMBERIAN KREDIT PADA BANK MENGGUNAKAN METODE SIMPLE ADDITIVE WEIGHTING (SAW). </w:t>
+      </w:r>
+      <w:proofErr w:type="spellStart"/>
       <w:r>
         <w:rPr>
           <w:i/>
@@ -64772,55 +65752,9 @@
           <w:color w:val="222222"/>
           <w:shd w:val="clear" w:color="auto" w:fill="FFFFFF"/>
         </w:rPr>
-        <w:t>Riau Journal Of Computer Science</w:t>
-      </w:r>
-      <w:r>
-        <w:rPr>
-          <w:color w:val="222222"/>
-          <w:shd w:val="clear" w:color="auto" w:fill="FFFFFF"/>
-        </w:rPr>
-        <w:t>, 3(1), 41-48.</w:t>
-      </w:r>
-    </w:p>
-    <w:p>
-      <w:pPr>
-        <w:spacing w:line="360" w:lineRule="auto"/>
-        <w:ind w:left="567" w:hanging="567"/>
-        <w:jc w:val="both"/>
-      </w:pPr>
-      <w:proofErr w:type="spellStart"/>
-      <w:r>
-        <w:rPr>
-          <w:color w:val="222222"/>
-          <w:shd w:val="clear" w:color="auto" w:fill="FFFFFF"/>
-        </w:rPr>
-        <w:t>Saepudin</w:t>
-      </w:r>
-      <w:proofErr w:type="spellEnd"/>
-      <w:r>
-        <w:rPr>
-          <w:color w:val="222222"/>
-          <w:shd w:val="clear" w:color="auto" w:fill="FFFFFF"/>
-        </w:rPr>
-        <w:t xml:space="preserve">, A., &amp; </w:t>
-      </w:r>
-      <w:proofErr w:type="spellStart"/>
-      <w:r>
-        <w:rPr>
-          <w:color w:val="222222"/>
-          <w:shd w:val="clear" w:color="auto" w:fill="FFFFFF"/>
-        </w:rPr>
-        <w:t>Wahyudin</w:t>
-      </w:r>
-      <w:proofErr w:type="spellEnd"/>
-      <w:r>
-        <w:rPr>
-          <w:color w:val="222222"/>
-          <w:shd w:val="clear" w:color="auto" w:fill="FFFFFF"/>
-        </w:rPr>
-        <w:t>, W. (2017). PENENTUAN KELAYAKAN PEMBERIAN KREDIT PADA BANK MENGGUNAKAN METODE SIMPLE ADDITIVE WEIGHTING (SAW). </w:t>
-      </w:r>
-      <w:proofErr w:type="spellStart"/>
+        <w:t>Konferensi</w:t>
+      </w:r>
+      <w:proofErr w:type="spellEnd"/>
       <w:r>
         <w:rPr>
           <w:i/>
@@ -64828,9 +65762,9 @@
           <w:color w:val="222222"/>
           <w:shd w:val="clear" w:color="auto" w:fill="FFFFFF"/>
         </w:rPr>
-        <w:t>Konferensi</w:t>
-      </w:r>
-      <w:proofErr w:type="spellEnd"/>
+        <w:t xml:space="preserve"> </w:t>
+      </w:r>
+      <w:proofErr w:type="spellStart"/>
       <w:r>
         <w:rPr>
           <w:i/>
@@ -64838,9 +65772,9 @@
           <w:color w:val="222222"/>
           <w:shd w:val="clear" w:color="auto" w:fill="FFFFFF"/>
         </w:rPr>
-        <w:t xml:space="preserve"> </w:t>
-      </w:r>
-      <w:proofErr w:type="spellStart"/>
+        <w:t>Nasional</w:t>
+      </w:r>
+      <w:proofErr w:type="spellEnd"/>
       <w:r>
         <w:rPr>
           <w:i/>
@@ -64848,9 +65782,9 @@
           <w:color w:val="222222"/>
           <w:shd w:val="clear" w:color="auto" w:fill="FFFFFF"/>
         </w:rPr>
-        <w:t>Nasional</w:t>
-      </w:r>
-      <w:proofErr w:type="spellEnd"/>
+        <w:t xml:space="preserve"> </w:t>
+      </w:r>
+      <w:proofErr w:type="spellStart"/>
       <w:r>
         <w:rPr>
           <w:i/>
@@ -64858,9 +65792,9 @@
           <w:color w:val="222222"/>
           <w:shd w:val="clear" w:color="auto" w:fill="FFFFFF"/>
         </w:rPr>
-        <w:t xml:space="preserve"> </w:t>
-      </w:r>
-      <w:proofErr w:type="spellStart"/>
+        <w:t>Ilmu</w:t>
+      </w:r>
+      <w:proofErr w:type="spellEnd"/>
       <w:r>
         <w:rPr>
           <w:i/>
@@ -64868,9 +65802,9 @@
           <w:color w:val="222222"/>
           <w:shd w:val="clear" w:color="auto" w:fill="FFFFFF"/>
         </w:rPr>
-        <w:t>Ilmu</w:t>
-      </w:r>
-      <w:proofErr w:type="spellEnd"/>
+        <w:t xml:space="preserve"> </w:t>
+      </w:r>
+      <w:proofErr w:type="spellStart"/>
       <w:r>
         <w:rPr>
           <w:i/>
@@ -64878,9 +65812,9 @@
           <w:color w:val="222222"/>
           <w:shd w:val="clear" w:color="auto" w:fill="FFFFFF"/>
         </w:rPr>
-        <w:t xml:space="preserve"> </w:t>
-      </w:r>
-      <w:proofErr w:type="spellStart"/>
+        <w:t>Sosial</w:t>
+      </w:r>
+      <w:proofErr w:type="spellEnd"/>
       <w:r>
         <w:rPr>
           <w:i/>
@@ -64888,9 +65822,9 @@
           <w:color w:val="222222"/>
           <w:shd w:val="clear" w:color="auto" w:fill="FFFFFF"/>
         </w:rPr>
-        <w:t>Sosial</w:t>
-      </w:r>
-      <w:proofErr w:type="spellEnd"/>
+        <w:t xml:space="preserve"> dan </w:t>
+      </w:r>
+      <w:proofErr w:type="spellStart"/>
       <w:r>
         <w:rPr>
           <w:i/>
@@ -64898,7 +65832,139 @@
           <w:color w:val="222222"/>
           <w:shd w:val="clear" w:color="auto" w:fill="FFFFFF"/>
         </w:rPr>
-        <w:t xml:space="preserve"> dan </w:t>
+        <w:t>Teknologi</w:t>
+      </w:r>
+      <w:proofErr w:type="spellEnd"/>
+      <w:r>
+        <w:rPr>
+          <w:color w:val="222222"/>
+          <w:shd w:val="clear" w:color="auto" w:fill="FFFFFF"/>
+        </w:rPr>
+        <w:t>, 2017, 1.1.</w:t>
+      </w:r>
+    </w:p>
+    <w:p>
+      <w:pPr>
+        <w:spacing w:after="120"/>
+        <w:ind w:left="567" w:hanging="567"/>
+        <w:jc w:val="both"/>
+        <w:rPr>
+          <w:color w:val="222222"/>
+          <w:shd w:val="clear" w:color="auto" w:fill="FFFFFF"/>
+        </w:rPr>
+      </w:pPr>
+      <w:r>
+        <w:rPr>
+          <w:color w:val="222222"/>
+          <w:shd w:val="clear" w:color="auto" w:fill="FFFFFF"/>
+        </w:rPr>
+        <w:t>[4]</w:t>
+      </w:r>
+      <w:r>
+        <w:rPr>
+          <w:color w:val="222222"/>
+          <w:shd w:val="clear" w:color="auto" w:fill="FFFFFF"/>
+        </w:rPr>
+        <w:tab/>
+      </w:r>
+      <w:r>
+        <w:rPr>
+          <w:color w:val="222222"/>
+          <w:shd w:val="clear" w:color="auto" w:fill="FFFFFF"/>
+        </w:rPr>
+        <w:t xml:space="preserve">HASUGIAN, </w:t>
+      </w:r>
+      <w:proofErr w:type="spellStart"/>
+      <w:r>
+        <w:rPr>
+          <w:color w:val="222222"/>
+          <w:shd w:val="clear" w:color="auto" w:fill="FFFFFF"/>
+        </w:rPr>
+        <w:t>Humisar</w:t>
+      </w:r>
+      <w:proofErr w:type="spellEnd"/>
+      <w:r>
+        <w:rPr>
+          <w:color w:val="222222"/>
+          <w:shd w:val="clear" w:color="auto" w:fill="FFFFFF"/>
+        </w:rPr>
+        <w:t xml:space="preserve">; MURSYIDIN, Imam Halim; HANDAYANI, Maya </w:t>
+      </w:r>
+      <w:proofErr w:type="spellStart"/>
+      <w:r>
+        <w:rPr>
+          <w:color w:val="222222"/>
+          <w:shd w:val="clear" w:color="auto" w:fill="FFFFFF"/>
+        </w:rPr>
+        <w:t>Dwi</w:t>
+      </w:r>
+      <w:proofErr w:type="spellEnd"/>
+      <w:r>
+        <w:rPr>
+          <w:color w:val="222222"/>
+          <w:shd w:val="clear" w:color="auto" w:fill="FFFFFF"/>
+        </w:rPr>
+        <w:t>. SISTEM PENUNJANG KEPUTUSAN PEMBERIAN KREDIT DENGAN METODE SIMPLE ADDITIVE WEIGHTING (SAW) STUDI KASUS: KOPERASI KARYAWAN GATERA PT PLN (PERSERO) AREA KEBAYORAN. 2018.</w:t>
+      </w:r>
+    </w:p>
+    <w:p>
+      <w:pPr>
+        <w:spacing w:after="120"/>
+        <w:ind w:left="567" w:hanging="567"/>
+        <w:jc w:val="both"/>
+      </w:pPr>
+      <w:r>
+        <w:rPr>
+          <w:color w:val="222222"/>
+          <w:shd w:val="clear" w:color="auto" w:fill="FFFFFF"/>
+        </w:rPr>
+        <w:t>[5]</w:t>
+      </w:r>
+      <w:r>
+        <w:rPr>
+          <w:color w:val="222222"/>
+          <w:shd w:val="clear" w:color="auto" w:fill="FFFFFF"/>
+        </w:rPr>
+        <w:tab/>
+      </w:r>
+      <w:r>
+        <w:rPr>
+          <w:color w:val="222222"/>
+          <w:shd w:val="clear" w:color="auto" w:fill="FFFFFF"/>
+        </w:rPr>
+        <w:t xml:space="preserve">WIDYASTUTI, </w:t>
+      </w:r>
+      <w:proofErr w:type="spellStart"/>
+      <w:r>
+        <w:rPr>
+          <w:color w:val="222222"/>
+          <w:shd w:val="clear" w:color="auto" w:fill="FFFFFF"/>
+        </w:rPr>
+        <w:t>Titis</w:t>
+      </w:r>
+      <w:proofErr w:type="spellEnd"/>
+      <w:r>
+        <w:rPr>
+          <w:color w:val="222222"/>
+          <w:shd w:val="clear" w:color="auto" w:fill="FFFFFF"/>
+        </w:rPr>
+        <w:t xml:space="preserve">; KURNIANDA, Nia </w:t>
+      </w:r>
+      <w:proofErr w:type="spellStart"/>
+      <w:r>
+        <w:rPr>
+          <w:color w:val="222222"/>
+          <w:shd w:val="clear" w:color="auto" w:fill="FFFFFF"/>
+        </w:rPr>
+        <w:t>Rahma</w:t>
+      </w:r>
+      <w:proofErr w:type="spellEnd"/>
+      <w:r>
+        <w:rPr>
+          <w:color w:val="222222"/>
+          <w:shd w:val="clear" w:color="auto" w:fill="FFFFFF"/>
+        </w:rPr>
+        <w:t>. PERANCANGAN SISTEM INFORMASI PENGAJUAN PINJAMAN BERBASIS WEB MENGGUNAKAN METODE SIMPLE ADDITIVE WEIGHTING. </w:t>
       </w:r>
       <w:proofErr w:type="spellStart"/>
       <w:r>
@@ -64908,16 +65974,9 @@
           <w:color w:val="222222"/>
           <w:shd w:val="clear" w:color="auto" w:fill="FFFFFF"/>
         </w:rPr>
-        <w:t>Teknologi</w:t>
-      </w:r>
-      <w:proofErr w:type="spellEnd"/>
-      <w:r>
-        <w:rPr>
-          <w:color w:val="222222"/>
-          <w:shd w:val="clear" w:color="auto" w:fill="FFFFFF"/>
-        </w:rPr>
-        <w:t>, </w:t>
-      </w:r>
+        <w:t>Jurnal</w:t>
+      </w:r>
+      <w:proofErr w:type="spellEnd"/>
       <w:r>
         <w:rPr>
           <w:i/>
@@ -64925,85 +65984,26 @@
           <w:color w:val="222222"/>
           <w:shd w:val="clear" w:color="auto" w:fill="FFFFFF"/>
         </w:rPr>
-        <w:t>1</w:t>
-      </w:r>
-      <w:r>
-        <w:rPr>
+        <w:t xml:space="preserve"> Pilar Nusa </w:t>
+      </w:r>
+      <w:proofErr w:type="spellStart"/>
+      <w:r>
+        <w:rPr>
+          <w:i/>
+          <w:iCs/>
           <w:color w:val="222222"/>
           <w:shd w:val="clear" w:color="auto" w:fill="FFFFFF"/>
         </w:rPr>
-        <w:t>(1).</w:t>
-      </w:r>
-    </w:p>
-    <w:p>
-      <w:pPr>
-        <w:spacing w:line="360" w:lineRule="auto"/>
-        <w:ind w:left="567" w:hanging="567"/>
-        <w:jc w:val="both"/>
+        <w:t>Mandiri</w:t>
+      </w:r>
+      <w:proofErr w:type="spellEnd"/>
+      <w:r>
         <w:rPr>
           <w:color w:val="222222"/>
           <w:shd w:val="clear" w:color="auto" w:fill="FFFFFF"/>
         </w:rPr>
-      </w:pPr>
-      <w:proofErr w:type="spellStart"/>
-      <w:r>
-        <w:rPr>
-          <w:color w:val="222222"/>
-          <w:shd w:val="clear" w:color="auto" w:fill="FFFFFF"/>
-        </w:rPr>
-        <w:t>Hasugian</w:t>
-      </w:r>
-      <w:proofErr w:type="spellEnd"/>
-      <w:r>
-        <w:rPr>
-          <w:color w:val="222222"/>
-          <w:shd w:val="clear" w:color="auto" w:fill="FFFFFF"/>
-        </w:rPr>
-        <w:t xml:space="preserve">, H., </w:t>
-      </w:r>
-      <w:proofErr w:type="spellStart"/>
-      <w:r>
-        <w:rPr>
-          <w:color w:val="222222"/>
-          <w:shd w:val="clear" w:color="auto" w:fill="FFFFFF"/>
-        </w:rPr>
-        <w:t>Mursyidin</w:t>
-      </w:r>
-      <w:proofErr w:type="spellEnd"/>
-      <w:r>
-        <w:rPr>
-          <w:color w:val="222222"/>
-          <w:shd w:val="clear" w:color="auto" w:fill="FFFFFF"/>
-        </w:rPr>
-        <w:t xml:space="preserve">, I. H., &amp; </w:t>
-      </w:r>
-      <w:proofErr w:type="spellStart"/>
-      <w:r>
-        <w:rPr>
-          <w:color w:val="222222"/>
-          <w:shd w:val="clear" w:color="auto" w:fill="FFFFFF"/>
-        </w:rPr>
-        <w:t>Handayani</w:t>
-      </w:r>
-      <w:proofErr w:type="spellEnd"/>
-      <w:r>
-        <w:rPr>
-          <w:color w:val="222222"/>
-          <w:shd w:val="clear" w:color="auto" w:fill="FFFFFF"/>
-        </w:rPr>
-        <w:t>, M. D. (2018). SISTEM PENUNJANG KEPUTUSAN PEMBERIAN KREDIT DENGAN METODE SIMPLE ADDITIVE WEIGHTING (SAW) STUDI KASUS: KOPERASI KARYAWAN GATERA PT PLN (PERSERO) AREA KEBAYORAN.</w:t>
-      </w:r>
-    </w:p>
-    <w:p>
-      <w:pPr>
-        <w:pStyle w:val="ListParagraph"/>
-        <w:spacing w:line="360" w:lineRule="auto"/>
-        <w:ind w:left="0" w:firstLine="567"/>
-        <w:rPr>
-          <w:b/>
-          <w:bCs/>
-        </w:rPr>
-      </w:pPr>
+        <w:t>, 2019, 15.2: 219-226.</w:t>
+      </w:r>
     </w:p>
     <w:sectPr>
       <w:pgSz w:w="11900" w:h="16840"/>
@@ -66228,6 +67228,95 @@
     </w:lvl>
   </w:abstractNum>
   <w:abstractNum w:abstractNumId="12" w15:restartNumberingAfterBreak="0">
+    <w:nsid w:val="2B436EFB"/>
+    <w:multiLevelType w:val="hybridMultilevel"/>
+    <w:tmpl w:val="57F24D26"/>
+    <w:lvl w:ilvl="0" w:tplc="31340774">
+      <w:start w:val="1"/>
+      <w:numFmt w:val="decimal"/>
+      <w:lvlText w:val="%1."/>
+      <w:lvlJc w:val="left"/>
+      <w:pPr>
+        <w:ind w:left="623" w:hanging="360"/>
+      </w:pPr>
+      <w:rPr>
+        <w:rFonts w:hint="default"/>
+      </w:rPr>
+    </w:lvl>
+    <w:lvl w:ilvl="1" w:tplc="04090019">
+      <w:start w:val="1"/>
+      <w:numFmt w:val="lowerLetter"/>
+      <w:lvlText w:val="%2."/>
+      <w:lvlJc w:val="left"/>
+      <w:pPr>
+        <w:ind w:left="1343" w:hanging="360"/>
+      </w:pPr>
+    </w:lvl>
+    <w:lvl w:ilvl="2" w:tplc="0409001B" w:tentative="1">
+      <w:start w:val="1"/>
+      <w:numFmt w:val="lowerRoman"/>
+      <w:lvlText w:val="%3."/>
+      <w:lvlJc w:val="right"/>
+      <w:pPr>
+        <w:ind w:left="2063" w:hanging="180"/>
+      </w:pPr>
+    </w:lvl>
+    <w:lvl w:ilvl="3" w:tplc="0409000F" w:tentative="1">
+      <w:start w:val="1"/>
+      <w:numFmt w:val="decimal"/>
+      <w:lvlText w:val="%4."/>
+      <w:lvlJc w:val="left"/>
+      <w:pPr>
+        <w:ind w:left="2783" w:hanging="360"/>
+      </w:pPr>
+    </w:lvl>
+    <w:lvl w:ilvl="4" w:tplc="04090019" w:tentative="1">
+      <w:start w:val="1"/>
+      <w:numFmt w:val="lowerLetter"/>
+      <w:lvlText w:val="%5."/>
+      <w:lvlJc w:val="left"/>
+      <w:pPr>
+        <w:ind w:left="3503" w:hanging="360"/>
+      </w:pPr>
+    </w:lvl>
+    <w:lvl w:ilvl="5" w:tplc="0409001B" w:tentative="1">
+      <w:start w:val="1"/>
+      <w:numFmt w:val="lowerRoman"/>
+      <w:lvlText w:val="%6."/>
+      <w:lvlJc w:val="right"/>
+      <w:pPr>
+        <w:ind w:left="4223" w:hanging="180"/>
+      </w:pPr>
+    </w:lvl>
+    <w:lvl w:ilvl="6" w:tplc="0409000F" w:tentative="1">
+      <w:start w:val="1"/>
+      <w:numFmt w:val="decimal"/>
+      <w:lvlText w:val="%7."/>
+      <w:lvlJc w:val="left"/>
+      <w:pPr>
+        <w:ind w:left="4943" w:hanging="360"/>
+      </w:pPr>
+    </w:lvl>
+    <w:lvl w:ilvl="7" w:tplc="04090019" w:tentative="1">
+      <w:start w:val="1"/>
+      <w:numFmt w:val="lowerLetter"/>
+      <w:lvlText w:val="%8."/>
+      <w:lvlJc w:val="left"/>
+      <w:pPr>
+        <w:ind w:left="5663" w:hanging="360"/>
+      </w:pPr>
+    </w:lvl>
+    <w:lvl w:ilvl="8" w:tplc="0409001B" w:tentative="1">
+      <w:start w:val="1"/>
+      <w:numFmt w:val="lowerRoman"/>
+      <w:lvlText w:val="%9."/>
+      <w:lvlJc w:val="right"/>
+      <w:pPr>
+        <w:ind w:left="6383" w:hanging="180"/>
+      </w:pPr>
+    </w:lvl>
+  </w:abstractNum>
+  <w:abstractNum w:abstractNumId="13" w15:restartNumberingAfterBreak="0">
     <w:nsid w:val="2D363199"/>
     <w:multiLevelType w:val="hybridMultilevel"/>
     <w:tmpl w:val="346C9972"/>
@@ -66316,7 +67405,7 @@
       </w:pPr>
     </w:lvl>
   </w:abstractNum>
-  <w:abstractNum w:abstractNumId="13" w15:restartNumberingAfterBreak="0">
+  <w:abstractNum w:abstractNumId="14" w15:restartNumberingAfterBreak="0">
     <w:nsid w:val="386E0ED3"/>
     <w:multiLevelType w:val="hybridMultilevel"/>
     <w:tmpl w:val="9B9C5C4C"/>
@@ -66406,7 +67495,7 @@
       </w:pPr>
     </w:lvl>
   </w:abstractNum>
-  <w:abstractNum w:abstractNumId="14" w15:restartNumberingAfterBreak="0">
+  <w:abstractNum w:abstractNumId="15" w15:restartNumberingAfterBreak="0">
     <w:nsid w:val="3AA75F68"/>
     <w:multiLevelType w:val="hybridMultilevel"/>
     <w:tmpl w:val="3F5652D2"/>
@@ -66495,7 +67584,7 @@
       </w:pPr>
     </w:lvl>
   </w:abstractNum>
-  <w:abstractNum w:abstractNumId="15" w15:restartNumberingAfterBreak="0">
+  <w:abstractNum w:abstractNumId="16" w15:restartNumberingAfterBreak="0">
     <w:nsid w:val="3EAF74A9"/>
     <w:multiLevelType w:val="hybridMultilevel"/>
     <w:tmpl w:val="C74069A8"/>
@@ -66584,7 +67673,7 @@
       </w:pPr>
     </w:lvl>
   </w:abstractNum>
-  <w:abstractNum w:abstractNumId="16" w15:restartNumberingAfterBreak="0">
+  <w:abstractNum w:abstractNumId="17" w15:restartNumberingAfterBreak="0">
     <w:nsid w:val="3F4B5EBD"/>
     <w:multiLevelType w:val="hybridMultilevel"/>
     <w:tmpl w:val="BF1E78B0"/>
@@ -66697,7 +67786,7 @@
       </w:rPr>
     </w:lvl>
   </w:abstractNum>
-  <w:abstractNum w:abstractNumId="17" w15:restartNumberingAfterBreak="0">
+  <w:abstractNum w:abstractNumId="18" w15:restartNumberingAfterBreak="0">
     <w:nsid w:val="41FE716D"/>
     <w:multiLevelType w:val="hybridMultilevel"/>
     <w:tmpl w:val="2872F1D2"/>
@@ -66787,7 +67876,7 @@
       </w:pPr>
     </w:lvl>
   </w:abstractNum>
-  <w:abstractNum w:abstractNumId="18" w15:restartNumberingAfterBreak="0">
+  <w:abstractNum w:abstractNumId="19" w15:restartNumberingAfterBreak="0">
     <w:nsid w:val="42951E31"/>
     <w:multiLevelType w:val="hybridMultilevel"/>
     <w:tmpl w:val="9EACD18C"/>
@@ -66877,7 +67966,7 @@
       </w:pPr>
     </w:lvl>
   </w:abstractNum>
-  <w:abstractNum w:abstractNumId="19" w15:restartNumberingAfterBreak="0">
+  <w:abstractNum w:abstractNumId="20" w15:restartNumberingAfterBreak="0">
     <w:nsid w:val="45D37362"/>
     <w:multiLevelType w:val="hybridMultilevel"/>
     <w:tmpl w:val="0546D050"/>
@@ -66966,7 +68055,7 @@
       </w:pPr>
     </w:lvl>
   </w:abstractNum>
-  <w:abstractNum w:abstractNumId="20" w15:restartNumberingAfterBreak="0">
+  <w:abstractNum w:abstractNumId="21" w15:restartNumberingAfterBreak="0">
     <w:nsid w:val="4EE86FBA"/>
     <w:multiLevelType w:val="hybridMultilevel"/>
     <w:tmpl w:val="B0C06938"/>
@@ -67055,7 +68144,7 @@
       </w:pPr>
     </w:lvl>
   </w:abstractNum>
-  <w:abstractNum w:abstractNumId="21" w15:restartNumberingAfterBreak="0">
+  <w:abstractNum w:abstractNumId="22" w15:restartNumberingAfterBreak="0">
     <w:nsid w:val="52FB2B55"/>
     <w:multiLevelType w:val="hybridMultilevel"/>
     <w:tmpl w:val="142653A0"/>
@@ -67145,7 +68234,7 @@
       </w:pPr>
     </w:lvl>
   </w:abstractNum>
-  <w:abstractNum w:abstractNumId="22" w15:restartNumberingAfterBreak="0">
+  <w:abstractNum w:abstractNumId="23" w15:restartNumberingAfterBreak="0">
     <w:nsid w:val="579A7636"/>
     <w:multiLevelType w:val="hybridMultilevel"/>
     <w:tmpl w:val="6E3EA058"/>
@@ -67236,7 +68325,7 @@
       </w:pPr>
     </w:lvl>
   </w:abstractNum>
-  <w:abstractNum w:abstractNumId="23" w15:restartNumberingAfterBreak="0">
+  <w:abstractNum w:abstractNumId="24" w15:restartNumberingAfterBreak="0">
     <w:nsid w:val="59E20020"/>
     <w:multiLevelType w:val="hybridMultilevel"/>
     <w:tmpl w:val="123CD364"/>
@@ -67325,7 +68414,7 @@
       </w:pPr>
     </w:lvl>
   </w:abstractNum>
-  <w:abstractNum w:abstractNumId="24" w15:restartNumberingAfterBreak="0">
+  <w:abstractNum w:abstractNumId="25" w15:restartNumberingAfterBreak="0">
     <w:nsid w:val="5EF2346B"/>
     <w:multiLevelType w:val="hybridMultilevel"/>
     <w:tmpl w:val="5E1A64A2"/>
@@ -67414,7 +68503,7 @@
       </w:pPr>
     </w:lvl>
   </w:abstractNum>
-  <w:abstractNum w:abstractNumId="25" w15:restartNumberingAfterBreak="0">
+  <w:abstractNum w:abstractNumId="26" w15:restartNumberingAfterBreak="0">
     <w:nsid w:val="5F9762C1"/>
     <w:multiLevelType w:val="hybridMultilevel"/>
     <w:tmpl w:val="556C65F0"/>
@@ -67504,7 +68593,7 @@
       </w:pPr>
     </w:lvl>
   </w:abstractNum>
-  <w:abstractNum w:abstractNumId="26" w15:restartNumberingAfterBreak="0">
+  <w:abstractNum w:abstractNumId="27" w15:restartNumberingAfterBreak="0">
     <w:nsid w:val="6713144D"/>
     <w:multiLevelType w:val="hybridMultilevel"/>
     <w:tmpl w:val="FEFE1488"/>
@@ -67595,7 +68684,7 @@
       </w:pPr>
     </w:lvl>
   </w:abstractNum>
-  <w:abstractNum w:abstractNumId="27" w15:restartNumberingAfterBreak="0">
+  <w:abstractNum w:abstractNumId="28" w15:restartNumberingAfterBreak="0">
     <w:nsid w:val="6A09255C"/>
     <w:multiLevelType w:val="hybridMultilevel"/>
     <w:tmpl w:val="ED8CBC18"/>
@@ -67685,7 +68774,7 @@
       </w:pPr>
     </w:lvl>
   </w:abstractNum>
-  <w:abstractNum w:abstractNumId="28" w15:restartNumberingAfterBreak="0">
+  <w:abstractNum w:abstractNumId="29" w15:restartNumberingAfterBreak="0">
     <w:nsid w:val="6C693D3C"/>
     <w:multiLevelType w:val="multilevel"/>
     <w:tmpl w:val="3ECA245E"/>
@@ -67808,7 +68897,7 @@
       </w:rPr>
     </w:lvl>
   </w:abstractNum>
-  <w:abstractNum w:abstractNumId="29" w15:restartNumberingAfterBreak="0">
+  <w:abstractNum w:abstractNumId="30" w15:restartNumberingAfterBreak="0">
     <w:nsid w:val="6D5949E8"/>
     <w:multiLevelType w:val="hybridMultilevel"/>
     <w:tmpl w:val="92381A0C"/>
@@ -67897,7 +68986,7 @@
       </w:pPr>
     </w:lvl>
   </w:abstractNum>
-  <w:abstractNum w:abstractNumId="30" w15:restartNumberingAfterBreak="0">
+  <w:abstractNum w:abstractNumId="31" w15:restartNumberingAfterBreak="0">
     <w:nsid w:val="74360D4F"/>
     <w:multiLevelType w:val="hybridMultilevel"/>
     <w:tmpl w:val="5B84367E"/>
@@ -67987,7 +69076,7 @@
       </w:pPr>
     </w:lvl>
   </w:abstractNum>
-  <w:abstractNum w:abstractNumId="31" w15:restartNumberingAfterBreak="0">
+  <w:abstractNum w:abstractNumId="32" w15:restartNumberingAfterBreak="0">
     <w:nsid w:val="744E269E"/>
     <w:multiLevelType w:val="multilevel"/>
     <w:tmpl w:val="1DE8A478"/>
@@ -68107,7 +69196,7 @@
       </w:rPr>
     </w:lvl>
   </w:abstractNum>
-  <w:abstractNum w:abstractNumId="32" w15:restartNumberingAfterBreak="0">
+  <w:abstractNum w:abstractNumId="33" w15:restartNumberingAfterBreak="0">
     <w:nsid w:val="7C396C1F"/>
     <w:multiLevelType w:val="hybridMultilevel"/>
     <w:tmpl w:val="2EC00042"/>
@@ -68197,7 +69286,7 @@
       </w:pPr>
     </w:lvl>
   </w:abstractNum>
-  <w:abstractNum w:abstractNumId="33" w15:restartNumberingAfterBreak="0">
+  <w:abstractNum w:abstractNumId="34" w15:restartNumberingAfterBreak="0">
     <w:nsid w:val="7C7865E7"/>
     <w:multiLevelType w:val="hybridMultilevel"/>
     <w:tmpl w:val="12EA236C"/>
@@ -68286,7 +69375,7 @@
       </w:pPr>
     </w:lvl>
   </w:abstractNum>
-  <w:abstractNum w:abstractNumId="34" w15:restartNumberingAfterBreak="0">
+  <w:abstractNum w:abstractNumId="35" w15:restartNumberingAfterBreak="0">
     <w:nsid w:val="7CE402CE"/>
     <w:multiLevelType w:val="hybridMultilevel"/>
     <w:tmpl w:val="8AAC60B6"/>
@@ -68379,7 +69468,7 @@
     <w:abstractNumId w:val="6"/>
   </w:num>
   <w:num w:numId="2">
-    <w:abstractNumId w:val="26"/>
+    <w:abstractNumId w:val="27"/>
   </w:num>
   <w:num w:numId="3">
     <w:abstractNumId w:val="8"/>
@@ -68391,25 +69480,25 @@
     <w:abstractNumId w:val="3"/>
   </w:num>
   <w:num w:numId="6">
-    <w:abstractNumId w:val="28"/>
+    <w:abstractNumId w:val="29"/>
   </w:num>
   <w:num w:numId="7">
-    <w:abstractNumId w:val="31"/>
+    <w:abstractNumId w:val="32"/>
   </w:num>
   <w:num w:numId="8">
-    <w:abstractNumId w:val="12"/>
+    <w:abstractNumId w:val="13"/>
   </w:num>
   <w:num w:numId="9">
-    <w:abstractNumId w:val="19"/>
+    <w:abstractNumId w:val="20"/>
   </w:num>
   <w:num w:numId="10">
-    <w:abstractNumId w:val="24"/>
+    <w:abstractNumId w:val="25"/>
   </w:num>
   <w:num w:numId="11">
-    <w:abstractNumId w:val="34"/>
+    <w:abstractNumId w:val="35"/>
   </w:num>
   <w:num w:numId="12">
-    <w:abstractNumId w:val="33"/>
+    <w:abstractNumId w:val="34"/>
   </w:num>
   <w:num w:numId="13">
     <w:abstractNumId w:val="10"/>
@@ -68418,10 +69507,10 @@
     <w:abstractNumId w:val="0"/>
   </w:num>
   <w:num w:numId="15">
-    <w:abstractNumId w:val="14"/>
+    <w:abstractNumId w:val="15"/>
   </w:num>
   <w:num w:numId="16">
-    <w:abstractNumId w:val="29"/>
+    <w:abstractNumId w:val="30"/>
   </w:num>
   <w:num w:numId="17">
     <w:abstractNumId w:val="5"/>
@@ -68430,19 +69519,19 @@
     <w:abstractNumId w:val="1"/>
   </w:num>
   <w:num w:numId="19">
-    <w:abstractNumId w:val="13"/>
+    <w:abstractNumId w:val="14"/>
   </w:num>
   <w:num w:numId="20">
-    <w:abstractNumId w:val="16"/>
+    <w:abstractNumId w:val="17"/>
   </w:num>
   <w:num w:numId="21">
-    <w:abstractNumId w:val="20"/>
+    <w:abstractNumId w:val="21"/>
   </w:num>
   <w:num w:numId="22">
-    <w:abstractNumId w:val="22"/>
+    <w:abstractNumId w:val="23"/>
   </w:num>
   <w:num w:numId="23">
-    <w:abstractNumId w:val="23"/>
+    <w:abstractNumId w:val="24"/>
   </w:num>
   <w:num w:numId="24">
     <w:abstractNumId w:val="9"/>
@@ -68454,33 +69543,36 @@
     <w:abstractNumId w:val="11"/>
   </w:num>
   <w:num w:numId="27">
-    <w:abstractNumId w:val="27"/>
+    <w:abstractNumId w:val="28"/>
   </w:num>
   <w:num w:numId="28">
-    <w:abstractNumId w:val="17"/>
+    <w:abstractNumId w:val="18"/>
   </w:num>
   <w:num w:numId="29">
-    <w:abstractNumId w:val="32"/>
+    <w:abstractNumId w:val="33"/>
   </w:num>
   <w:num w:numId="30">
-    <w:abstractNumId w:val="21"/>
+    <w:abstractNumId w:val="22"/>
   </w:num>
   <w:num w:numId="31">
     <w:abstractNumId w:val="4"/>
   </w:num>
   <w:num w:numId="32">
-    <w:abstractNumId w:val="25"/>
+    <w:abstractNumId w:val="26"/>
   </w:num>
   <w:num w:numId="33">
-    <w:abstractNumId w:val="18"/>
+    <w:abstractNumId w:val="19"/>
   </w:num>
   <w:num w:numId="34">
-    <w:abstractNumId w:val="30"/>
+    <w:abstractNumId w:val="31"/>
   </w:num>
   <w:num w:numId="35">
-    <w:abstractNumId w:val="15"/>
+    <w:abstractNumId w:val="16"/>
   </w:num>
-  <w:numIdMacAtCleanup w:val="35"/>
+  <w:num w:numId="36">
+    <w:abstractNumId w:val="12"/>
+  </w:num>
+  <w:numIdMacAtCleanup w:val="36"/>
 </w:numbering>
 </file>
 
@@ -69556,7 +70648,7 @@
 </file>
 
 <file path=customXml/itemProps1.xml><?xml version="1.0" encoding="utf-8"?>
-<ds:datastoreItem xmlns:ds="http://schemas.openxmlformats.org/officeDocument/2006/customXml" ds:itemID="{393B48A0-198E-0E49-A4B0-182EB2638419}">
+<ds:datastoreItem xmlns:ds="http://schemas.openxmlformats.org/officeDocument/2006/customXml" ds:itemID="{1681AD83-188A-FF44-BA51-C6F9321F4897}">
   <ds:schemaRefs>
     <ds:schemaRef ds:uri="http://schemas.openxmlformats.org/officeDocument/2006/bibliography"/>
   </ds:schemaRefs>

</xml_diff>